<commit_message>
TaskManager vorerst abgeschlossen, mit Qt Creator Projekt erstellt
</commit_message>
<xml_diff>
--- a/dok/1.2 Erarbeitungs- und Reflexionsphase/Einzelnen Dokumente Phase 2/Architekturdokument.docx
+++ b/dok/1.2 Erarbeitungs- und Reflexionsphase/Einzelnen Dokumente Phase 2/Architekturdokument.docx
@@ -609,7 +609,7 @@
         </w:numPr>
       </w:pPr>
       <w:r>
-        <w:t>CMake als Buildsystem</w:t>
+        <w:t>Qt Designer zum erstellen der grafischen Oberfläche</w:t>
       </w:r>
     </w:p>
     <w:p>
@@ -621,7 +621,7 @@
         </w:numPr>
       </w:pPr>
       <w:r>
-        <w:t>GitHub zur Versionskontrolle</w:t>
+        <w:t>CMake als Buildsystem</w:t>
       </w:r>
     </w:p>
     <w:p>
@@ -633,6 +633,18 @@
         </w:numPr>
       </w:pPr>
       <w:r>
+        <w:t>GitHub zur Versionskontrolle</w:t>
+      </w:r>
+    </w:p>
+    <w:p>
+      <w:pPr>
+        <w:pStyle w:val="Listenabsatz"/>
+        <w:numPr>
+          <w:ilvl w:val="0"/>
+          <w:numId w:val="3"/>
+        </w:numPr>
+      </w:pPr>
+      <w:r>
         <w:t>windeployqt zum Erstellen von Release-Paketen (Deployment für Windows)</w:t>
       </w:r>
     </w:p>
@@ -767,13 +779,6 @@
     </w:p>
     <w:p>
       <w:pPr>
-        <w:rPr>
-          <w:szCs w:val="22"/>
-        </w:rPr>
-      </w:pPr>
-    </w:p>
-    <w:p>
-      <w:pPr>
         <w:pStyle w:val="Listenabsatz"/>
         <w:numPr>
           <w:ilvl w:val="0"/>
@@ -1005,26 +1010,6 @@
       <w:pPr>
         <w:pStyle w:val="Listenabsatz"/>
         <w:numPr>
-          <w:ilvl w:val="0"/>
-          <w:numId w:val="9"/>
-        </w:numPr>
-        <w:rPr>
-          <w:color w:val="E97132" w:themeColor="accent2"/>
-          <w:szCs w:val="22"/>
-        </w:rPr>
-      </w:pPr>
-      <w:r>
-        <w:rPr>
-          <w:color w:val="E97132" w:themeColor="accent2"/>
-          <w:szCs w:val="22"/>
-        </w:rPr>
-        <w:t>FileHandler</w:t>
-      </w:r>
-    </w:p>
-    <w:p>
-      <w:pPr>
-        <w:pStyle w:val="Listenabsatz"/>
-        <w:numPr>
           <w:ilvl w:val="1"/>
           <w:numId w:val="9"/>
         </w:numPr>
@@ -1044,13 +1029,6 @@
     <w:p>
       <w:pPr>
         <w:rPr>
-          <w:szCs w:val="22"/>
-        </w:rPr>
-      </w:pPr>
-    </w:p>
-    <w:p>
-      <w:pPr>
-        <w:rPr>
           <w:b/>
           <w:bCs/>
           <w:szCs w:val="22"/>
@@ -1103,26 +1081,6 @@
           <w:szCs w:val="22"/>
         </w:rPr>
         <w:t>TaskManager verwaltet Task-Objekte</w:t>
-      </w:r>
-    </w:p>
-    <w:p>
-      <w:pPr>
-        <w:pStyle w:val="Listenabsatz"/>
-        <w:numPr>
-          <w:ilvl w:val="0"/>
-          <w:numId w:val="10"/>
-        </w:numPr>
-        <w:rPr>
-          <w:color w:val="E97132" w:themeColor="accent2"/>
-          <w:szCs w:val="22"/>
-        </w:rPr>
-      </w:pPr>
-      <w:r>
-        <w:rPr>
-          <w:color w:val="E97132" w:themeColor="accent2"/>
-          <w:szCs w:val="22"/>
-        </w:rPr>
-        <w:t>FileHandler wird von TaskManager genutzt</w:t>
       </w:r>
     </w:p>
     <w:p>

</xml_diff>